<commit_message>
change host trino server
</commit_message>
<xml_diff>
--- a/Báo cáo.docx
+++ b/Báo cáo.docx
@@ -9355,6 +9355,20 @@
         <w:t>Bảng accounts</w:t>
       </w:r>
     </w:p>
+    <w:p>
+      <w:r>
+        <w:t xml:space="preserve">Là </w:t>
+      </w:r>
+      <w:r>
+        <w:t>một bảng</w:t>
+      </w:r>
+      <w:r>
+        <w:t xml:space="preserve"> lưu trữ thông tin</w:t>
+      </w:r>
+      <w:r>
+        <w:t xml:space="preserve"> người dùng</w:t>
+      </w:r>
+    </w:p>
     <w:tbl>
       <w:tblPr>
         <w:tblStyle w:val="TableGrid"/>
@@ -9830,6 +9844,7 @@
               <w:jc w:val="center"/>
             </w:pPr>
             <w:r>
+              <w:lastRenderedPageBreak/>
               <w:t>updated_at</w:t>
             </w:r>
           </w:p>
@@ -9869,13 +9884,21 @@
         <w:pStyle w:val="Heading5"/>
       </w:pPr>
       <w:r>
-        <w:lastRenderedPageBreak/>
         <w:t>Bảng users</w:t>
       </w:r>
     </w:p>
     <w:p>
       <w:r>
-        <w:t>-</w:t>
+        <w:t xml:space="preserve">Là </w:t>
+      </w:r>
+      <w:r>
+        <w:t>một bảng</w:t>
+      </w:r>
+      <w:r>
+        <w:t xml:space="preserve"> lưu trữ thông tin</w:t>
+      </w:r>
+      <w:r>
+        <w:t xml:space="preserve"> người dùng</w:t>
       </w:r>
     </w:p>
     <w:tbl>
@@ -11505,10 +11528,7 @@
               <w:jc w:val="center"/>
             </w:pPr>
             <w:r>
-              <w:t>Id tài khoản</w:t>
-            </w:r>
-            <w:r>
-              <w:t xml:space="preserve"> sở hữu chiến dịch</w:t>
+              <w:t>Id tài khoản sở hữu chiến dịch</w:t>
             </w:r>
           </w:p>
         </w:tc>
@@ -11574,10 +11594,7 @@
               <w:jc w:val="center"/>
             </w:pPr>
             <w:r>
-              <w:t>me</w:t>
-            </w:r>
-            <w:r>
-              <w:t>ssage</w:t>
+              <w:t>message</w:t>
             </w:r>
           </w:p>
         </w:tc>
@@ -11605,10 +11622,7 @@
               <w:jc w:val="center"/>
             </w:pPr>
             <w:r>
-              <w:t xml:space="preserve">Nội dung </w:t>
-            </w:r>
-            <w:r>
-              <w:t>tin nhắn</w:t>
+              <w:t>Nội dung tin nhắn</w:t>
             </w:r>
           </w:p>
         </w:tc>
@@ -12036,10 +12050,7 @@
               <w:jc w:val="center"/>
             </w:pPr>
             <w:r>
-              <w:t xml:space="preserve">Id tài khoản </w:t>
-            </w:r>
-            <w:r>
-              <w:t>mà người liên hệ thuộc về</w:t>
+              <w:t>Id tài khoản mà người liên hệ thuộc về</w:t>
             </w:r>
           </w:p>
         </w:tc>
@@ -12086,10 +12097,7 @@
               <w:jc w:val="center"/>
             </w:pPr>
             <w:r>
-              <w:t xml:space="preserve">Tên </w:t>
-            </w:r>
-            <w:r>
-              <w:t>của người liên hệ</w:t>
+              <w:t>Tên của người liên hệ</w:t>
             </w:r>
           </w:p>
         </w:tc>
@@ -12618,10 +12626,7 @@
               <w:jc w:val="center"/>
             </w:pPr>
             <w:r>
-              <w:t xml:space="preserve">Id tài khoản </w:t>
-            </w:r>
-            <w:r>
-              <w:t>liên quan đến cuộc hội thoại</w:t>
+              <w:t>Id tài khoản liên quan đến cuộc hội thoại</w:t>
             </w:r>
           </w:p>
         </w:tc>
@@ -12856,10 +12861,7 @@
               <w:jc w:val="center"/>
             </w:pPr>
             <w:r>
-              <w:t xml:space="preserve">Thời điểm </w:t>
-            </w:r>
-            <w:r>
-              <w:t>cuộc hội thoại được giải quyết</w:t>
+              <w:t>Thời điểm cuộc hội thoại được giải quyết</w:t>
             </w:r>
           </w:p>
         </w:tc>
@@ -13153,10 +13155,7 @@
               <w:jc w:val="center"/>
             </w:pPr>
             <w:r>
-              <w:t xml:space="preserve">Id tài khoản </w:t>
-            </w:r>
-            <w:r>
-              <w:t>sở hữu hộp thư</w:t>
+              <w:t>Id tài khoản sở hữu hộp thư</w:t>
             </w:r>
           </w:p>
         </w:tc>
@@ -13587,10 +13586,7 @@
               <w:jc w:val="center"/>
             </w:pPr>
             <w:r>
-              <w:t xml:space="preserve">Id </w:t>
-            </w:r>
-            <w:r>
-              <w:t>cuộc hội thoại mà tin nhắn thuộc về</w:t>
+              <w:t>Id cuộc hội thoại mà tin nhắn thuộc về</w:t>
             </w:r>
           </w:p>
         </w:tc>
@@ -14383,7 +14379,13 @@
     </w:p>
     <w:p>
       <w:r>
-        <w:t>Tầng Silver là khu vực chứa dữ liệu sau khi đã chuẩn hóa, làm sạch và được chuyển đổi theo mô hình Star Schema thông qua các bảng dimension và fact. Tầng Silver gồm các bảng như sau</w:t>
+        <w:t>Tầng Silver là khu vực chứa dữ liệu sau khi đã chuẩn hóa, làm sạch và được chuyển đổi theo mô hình Star Schema thông qua các bảng dimension</w:t>
+      </w:r>
+      <w:r>
+        <w:t>, fact và fact giao dịch</w:t>
+      </w:r>
+      <w:r>
+        <w:t>. Tầng Silver gồm các bảng như sau</w:t>
       </w:r>
       <w:r>
         <w:t>:</w:t>
@@ -14508,6 +14510,10 @@
     <w:p>
       <w:pPr>
         <w:pStyle w:val="Heading5"/>
+        <w:numPr>
+          <w:ilvl w:val="0"/>
+          <w:numId w:val="21"/>
+        </w:numPr>
       </w:pPr>
       <w:r>
         <w:lastRenderedPageBreak/>
@@ -19219,52 +19225,97 @@
     </w:p>
     <w:p>
       <w:pPr>
+        <w:pStyle w:val="Heading3"/>
+      </w:pPr>
+      <w:r>
+        <w:lastRenderedPageBreak/>
+        <w:t>Tầng Gold</w:t>
+      </w:r>
+    </w:p>
+    <w:p>
+      <w:r>
+        <w:t xml:space="preserve">Tầng </w:t>
+      </w:r>
+      <w:r>
+        <w:t>Gold</w:t>
+      </w:r>
+      <w:r>
+        <w:t xml:space="preserve"> là khu vực chứa dữ liệu sau khi đã </w:t>
+      </w:r>
+      <w:r>
+        <w:t>được xây dựng từ bảng dim, fact từ đó xây dựng nên các bảng fact tổng hợp</w:t>
+      </w:r>
+      <w:r>
+        <w:t>, fact tích lũy, fact định kỳ</w:t>
+      </w:r>
+      <w:r>
+        <w:t xml:space="preserve"> và cube là những bảng cuối cùng phục vụ mục đích báo cáo.</w:t>
+      </w:r>
+    </w:p>
+    <w:p>
+      <w:pPr>
+        <w:pStyle w:val="Heading4"/>
+      </w:pPr>
+      <w:r>
+        <w:t>Cấu trúc bảng Fact</w:t>
+      </w:r>
+    </w:p>
+    <w:p>
+      <w:pPr>
+        <w:pStyle w:val="Heading5"/>
+        <w:numPr>
+          <w:ilvl w:val="0"/>
+          <w:numId w:val="23"/>
+        </w:numPr>
+      </w:pPr>
+      <w:r>
+        <w:rPr>
+          <w:b/>
+        </w:rPr>
+        <w:t>Bảng Fact tổng hợp (Aggregate Fact Table)</w:t>
+      </w:r>
+    </w:p>
+    <w:p>
+      <w:pPr>
         <w:pStyle w:val="ListParagraph"/>
         <w:numPr>
           <w:ilvl w:val="0"/>
           <w:numId w:val="4"/>
         </w:numPr>
-        <w:rPr>
-          <w:b/>
-          <w:bCs/>
-        </w:rPr>
-      </w:pPr>
-      <w:r>
-        <w:rPr>
-          <w:b/>
-          <w:bCs/>
-        </w:rPr>
-        <w:lastRenderedPageBreak/>
-        <w:t>Bảng Fact Ảnh Chụp Định Kỳ (Periodic Snapshot Fact Table):</w:t>
-      </w:r>
-      <w:r>
-        <w:rPr>
-          <w:b/>
-          <w:bCs/>
-        </w:rPr>
-        <w:t xml:space="preserve"> </w:t>
-      </w:r>
-      <w:r>
-        <w:t>Mỗi hàng trong bảng fact ảnh chụp định kỳ tóm tắt nhiều sự kiện đo lường xảy ra trong một khoảng thời gian tiêu chuẩn, chẳng hạn như một ngày, một tuần hoặc một tháng. Cấp độ chi tiết là khoảng thời gian, không phải là giao dịch riêng lẻ.</w:t>
-      </w:r>
-    </w:p>
-    <w:p>
-      <w:pPr>
+      </w:pPr>
+      <w:r>
+        <w:t>L</w:t>
+      </w:r>
+      <w:r>
+        <w:t>à một loại bảng fact được tạo ra bằng cách tổng hợp dữ liệu từ các bảng fact chi tiết để cải thiện hiệu suất truy vấn, đặc biệt trong các trường hợp báo cáo hoặc phân tích cần xử lý lượng dữ liệu lớn.</w:t>
+      </w:r>
+    </w:p>
+    <w:p>
+      <w:pPr>
+        <w:pStyle w:val="ListParagraph"/>
+        <w:numPr>
+          <w:ilvl w:val="0"/>
+          <w:numId w:val="4"/>
+        </w:numPr>
+      </w:pPr>
+      <w:r>
+        <w:t>Bảng fact tổng hợp account</w:t>
+      </w:r>
+    </w:p>
+    <w:p>
+      <w:pPr>
+        <w:ind w:left="360"/>
         <w:jc w:val="center"/>
-        <w:rPr>
-          <w:b/>
-          <w:bCs/>
-        </w:rPr>
       </w:pPr>
       <w:r>
         <w:rPr>
           <w:noProof/>
         </w:rPr>
         <w:drawing>
-          <wp:inline distT="0" distB="0" distL="0" distR="0" wp14:anchorId="07100C0F" wp14:editId="68500BFA">
-            <wp:extent cx="2133600" cy="2696246"/>
-            <wp:effectExtent l="0" t="0" r="0" b="8890"/>
-            <wp:docPr id="2060894025" name="Picture 1" descr="A screenshot of a computer&#10;&#10;Description automatically generated"/>
+          <wp:inline distT="0" distB="0" distL="0" distR="0" wp14:anchorId="1DA95AA2" wp14:editId="0506C488">
+            <wp:extent cx="3390900" cy="5086350"/>
+            <wp:effectExtent l="0" t="0" r="0" b="0"/>
+            <wp:docPr id="1720257115" name="Picture 1" descr="A screenshot of a computer&#10;&#10;Description automatically generated"/>
             <wp:cNvGraphicFramePr>
               <a:graphicFrameLocks xmlns:a="http://schemas.openxmlformats.org/drawingml/2006/main" noChangeAspect="1"/>
             </wp:cNvGraphicFramePr>
@@ -19272,7 +19323,7 @@
               <a:graphicData uri="http://schemas.openxmlformats.org/drawingml/2006/picture">
                 <pic:pic xmlns:pic="http://schemas.openxmlformats.org/drawingml/2006/picture">
                   <pic:nvPicPr>
-                    <pic:cNvPr id="2060894025" name="Picture 1" descr="A screenshot of a computer&#10;&#10;Description automatically generated"/>
+                    <pic:cNvPr id="1720257115" name="Picture 1" descr="A screenshot of a computer&#10;&#10;Description automatically generated"/>
                     <pic:cNvPicPr/>
                   </pic:nvPicPr>
                   <pic:blipFill>
@@ -19284,7 +19335,7 @@
                   <pic:spPr>
                     <a:xfrm>
                       <a:off x="0" y="0"/>
-                      <a:ext cx="2139765" cy="2704037"/>
+                      <a:ext cx="3392585" cy="5088877"/>
                     </a:xfrm>
                     <a:prstGeom prst="rect">
                       <a:avLst/>
@@ -19299,7 +19350,7 @@
     </w:p>
     <w:p>
       <w:pPr>
-        <w:pStyle w:val="ListParagraph"/>
+        <w:ind w:left="360"/>
         <w:jc w:val="center"/>
         <w:rPr>
           <w:i/>
@@ -19311,7 +19362,39 @@
           <w:i/>
           <w:iCs/>
         </w:rPr>
-        <w:t>Cấu trúc bảng fact định kỳ về hoạt động người dùng</w:t>
+        <w:t>Cấu trúc bảng fact tổng hợp hoạt động người dùng</w:t>
+      </w:r>
+    </w:p>
+    <w:p>
+      <w:pPr>
+        <w:spacing w:after="200" w:line="276" w:lineRule="auto"/>
+        <w:jc w:val="left"/>
+        <w:rPr>
+          <w:i/>
+          <w:iCs/>
+        </w:rPr>
+      </w:pPr>
+      <w:r>
+        <w:rPr>
+          <w:i/>
+          <w:iCs/>
+        </w:rPr>
+        <w:br w:type="page"/>
+      </w:r>
+    </w:p>
+    <w:p>
+      <w:pPr>
+        <w:pStyle w:val="Heading5"/>
+        <w:rPr>
+          <w:b/>
+        </w:rPr>
+      </w:pPr>
+      <w:r>
+        <w:rPr>
+          <w:b/>
+        </w:rPr>
+        <w:lastRenderedPageBreak/>
+        <w:t>Bảng Fact Tích Lũy (Accumulating Snapshot Fact Table)</w:t>
       </w:r>
     </w:p>
     <w:p>
@@ -19327,40 +19410,32 @@
         </w:rPr>
       </w:pPr>
       <w:r>
+        <w:t xml:space="preserve">Mỗi </w:t>
+      </w:r>
+      <w:r>
+        <w:t>bản ghi</w:t>
+      </w:r>
+      <w:r>
+        <w:t xml:space="preserve"> trong bảng fact tích lũy tóm tắt các phép đo cho một quy trình hoặc quy trình công việc hoàn chỉnh. Bảng fact được cập nhật khi quy trình hoặc quy trình công việc tiến triển.</w:t>
+      </w:r>
+    </w:p>
+    <w:p>
+      <w:pPr>
+        <w:ind w:left="360"/>
+        <w:jc w:val="center"/>
         <w:rPr>
           <w:b/>
           <w:bCs/>
         </w:rPr>
-        <w:t>Bảng Fact Ảnh Chụp Tích Lũy (Accumulating Snapshot Fact Table):</w:t>
-      </w:r>
-      <w:r>
-        <w:rPr>
-          <w:b/>
-          <w:bCs/>
-        </w:rPr>
-        <w:t xml:space="preserve"> </w:t>
-      </w:r>
-      <w:r>
-        <w:t>Mỗi hàng trong bảng fact ảnh chụp tích lũy tóm tắt các phép đo cho một quy trình hoặc quy trình công việc hoàn chỉnh. Bảng fact được cập nhật khi quy trình hoặc quy trình công việc tiến triển.</w:t>
-      </w:r>
-    </w:p>
-    <w:p>
-      <w:pPr>
-        <w:ind w:left="360"/>
-        <w:jc w:val="center"/>
-        <w:rPr>
-          <w:b/>
-          <w:bCs/>
-        </w:rPr>
       </w:pPr>
       <w:r>
         <w:rPr>
           <w:noProof/>
         </w:rPr>
         <w:drawing>
-          <wp:inline distT="0" distB="0" distL="0" distR="0" wp14:anchorId="79D5A788" wp14:editId="16396D46">
-            <wp:extent cx="1933575" cy="3415546"/>
-            <wp:effectExtent l="0" t="0" r="0" b="0"/>
+          <wp:inline distT="0" distB="0" distL="0" distR="0" wp14:anchorId="74D68ED6" wp14:editId="5CD4A20E">
+            <wp:extent cx="2886075" cy="5098081"/>
+            <wp:effectExtent l="0" t="0" r="0" b="7620"/>
             <wp:docPr id="1713956631" name="Picture 1" descr="A screenshot of a phone&#10;&#10;Description automatically generated"/>
             <wp:cNvGraphicFramePr>
               <a:graphicFrameLocks xmlns:a="http://schemas.openxmlformats.org/drawingml/2006/main" noChangeAspect="1"/>
@@ -19381,7 +19456,7 @@
                   <pic:spPr>
                     <a:xfrm>
                       <a:off x="0" y="0"/>
-                      <a:ext cx="1939582" cy="3426157"/>
+                      <a:ext cx="2902502" cy="5127099"/>
                     </a:xfrm>
                     <a:prstGeom prst="rect">
                       <a:avLst/>
@@ -19413,51 +19488,71 @@
     </w:p>
     <w:p>
       <w:pPr>
+        <w:spacing w:after="200" w:line="276" w:lineRule="auto"/>
+        <w:jc w:val="left"/>
+        <w:rPr>
+          <w:rFonts w:eastAsiaTheme="majorEastAsia" w:cstheme="majorBidi"/>
+          <w:b/>
+          <w:bCs/>
+          <w:iCs/>
+          <w:sz w:val="24"/>
+        </w:rPr>
+      </w:pPr>
+      <w:r>
+        <w:rPr>
+          <w:b/>
+        </w:rPr>
+        <w:br w:type="page"/>
+      </w:r>
+    </w:p>
+    <w:p>
+      <w:pPr>
+        <w:pStyle w:val="Heading5"/>
+        <w:rPr>
+          <w:b/>
+        </w:rPr>
+      </w:pPr>
+      <w:r>
+        <w:rPr>
+          <w:b/>
+        </w:rPr>
+        <w:lastRenderedPageBreak/>
+        <w:t>Bảng Fact Ảnh Chụp Định Kỳ (Periodic Snapshot Fact Table)</w:t>
+      </w:r>
+    </w:p>
+    <w:p>
+      <w:pPr>
         <w:pStyle w:val="ListParagraph"/>
         <w:numPr>
           <w:ilvl w:val="0"/>
           <w:numId w:val="4"/>
         </w:numPr>
-      </w:pPr>
-      <w:r>
         <w:rPr>
           <w:b/>
           <w:bCs/>
         </w:rPr>
-        <w:lastRenderedPageBreak/>
-        <w:t>Bảng Fact tổng hợp (</w:t>
-      </w:r>
-      <w:r>
+      </w:pPr>
+      <w:r>
+        <w:t>Mỗi hàng trong bảng fact ảnh chụp định kỳ tóm tắt nhiều sự kiện đo lường xảy ra trong một khoảng thời gian tiêu chuẩn, chẳng hạn như một ngày, một tuần hoặc một tháng. Cấp độ chi tiết là khoảng thời gian, không phải là giao dịch riêng lẻ.</w:t>
+      </w:r>
+    </w:p>
+    <w:p>
+      <w:pPr>
+        <w:jc w:val="center"/>
         <w:rPr>
           <w:b/>
           <w:bCs/>
         </w:rPr>
-        <w:t>Aggregate Fact Table</w:t>
-      </w:r>
-      <w:r>
-        <w:rPr>
-          <w:b/>
-          <w:bCs/>
-        </w:rPr>
-        <w:t xml:space="preserve">): </w:t>
-      </w:r>
-      <w:r>
-        <w:t>là một loại bảng fact được tạo ra bằng cách tổng hợp dữ liệu từ các bảng fact chi tiết để cải thiện hiệu suất truy vấn, đặc biệt trong các trường hợp báo cáo hoặc phân tích cần xử lý lượng dữ liệu lớn.</w:t>
-      </w:r>
-    </w:p>
-    <w:p>
-      <w:pPr>
-        <w:jc w:val="center"/>
       </w:pPr>
       <w:r>
         <w:rPr>
           <w:noProof/>
         </w:rPr>
         <w:drawing>
-          <wp:inline distT="0" distB="0" distL="0" distR="0" wp14:anchorId="0057EAC7" wp14:editId="5A5DF3F1">
-            <wp:extent cx="3390900" cy="5086350"/>
+          <wp:inline distT="0" distB="0" distL="0" distR="0" wp14:anchorId="1F146724" wp14:editId="1A6328DA">
+            <wp:extent cx="2939564" cy="3714750"/>
             <wp:effectExtent l="0" t="0" r="0" b="0"/>
-            <wp:docPr id="1720257115" name="Picture 1" descr="A screenshot of a computer&#10;&#10;Description automatically generated"/>
+            <wp:docPr id="2060894025" name="Picture 1" descr="A screenshot of a computer&#10;&#10;Description automatically generated"/>
             <wp:cNvGraphicFramePr>
               <a:graphicFrameLocks xmlns:a="http://schemas.openxmlformats.org/drawingml/2006/main" noChangeAspect="1"/>
             </wp:cNvGraphicFramePr>
@@ -19465,7 +19560,7 @@
               <a:graphicData uri="http://schemas.openxmlformats.org/drawingml/2006/picture">
                 <pic:pic xmlns:pic="http://schemas.openxmlformats.org/drawingml/2006/picture">
                   <pic:nvPicPr>
-                    <pic:cNvPr id="1720257115" name="Picture 1" descr="A screenshot of a computer&#10;&#10;Description automatically generated"/>
+                    <pic:cNvPr id="2060894025" name="Picture 1" descr="A screenshot of a computer&#10;&#10;Description automatically generated"/>
                     <pic:cNvPicPr/>
                   </pic:nvPicPr>
                   <pic:blipFill>
@@ -19477,7 +19572,7 @@
                   <pic:spPr>
                     <a:xfrm>
                       <a:off x="0" y="0"/>
-                      <a:ext cx="3392585" cy="5088877"/>
+                      <a:ext cx="2951854" cy="3730280"/>
                     </a:xfrm>
                     <a:prstGeom prst="rect">
                       <a:avLst/>
@@ -19492,6 +19587,7 @@
     </w:p>
     <w:p>
       <w:pPr>
+        <w:pStyle w:val="ListParagraph"/>
         <w:jc w:val="center"/>
         <w:rPr>
           <w:i/>
@@ -19503,9 +19599,11 @@
           <w:i/>
           <w:iCs/>
         </w:rPr>
-        <w:t>Cấu trúc bảng fact tổng hợp hoạt động người dùng</w:t>
-      </w:r>
-    </w:p>
+        <w:t>Cấu trúc bảng fact định kỳ về hoạt động người dùng</w:t>
+      </w:r>
+    </w:p>
+    <w:p/>
+    <w:p/>
     <w:p/>
     <w:p>
       <w:pPr>
@@ -22440,6 +22538,24 @@
   </w:num>
   <w:num w:numId="20" w16cid:durableId="679234852">
     <w:abstractNumId w:val="7"/>
+  </w:num>
+  <w:num w:numId="21" w16cid:durableId="1777825084">
+    <w:abstractNumId w:val="7"/>
+    <w:lvlOverride w:ilvl="0">
+      <w:startOverride w:val="1"/>
+    </w:lvlOverride>
+  </w:num>
+  <w:num w:numId="22" w16cid:durableId="228424082">
+    <w:abstractNumId w:val="7"/>
+    <w:lvlOverride w:ilvl="0">
+      <w:startOverride w:val="1"/>
+    </w:lvlOverride>
+  </w:num>
+  <w:num w:numId="23" w16cid:durableId="572659781">
+    <w:abstractNumId w:val="7"/>
+    <w:lvlOverride w:ilvl="0">
+      <w:startOverride w:val="1"/>
+    </w:lvlOverride>
   </w:num>
   <w:numIdMacAtCleanup w:val="15"/>
 </w:numbering>
@@ -22843,7 +22959,7 @@
   <w:style w:type="paragraph" w:default="1" w:styleId="Normal">
     <w:name w:val="Normal"/>
     <w:qFormat/>
-    <w:rsid w:val="006E1AE7"/>
+    <w:rsid w:val="007E077F"/>
     <w:pPr>
       <w:spacing w:after="0" w:line="312" w:lineRule="auto"/>
       <w:jc w:val="both"/>
@@ -23096,6 +23212,7 @@
   <w:style w:type="character" w:default="1" w:styleId="DefaultParagraphFont">
     <w:name w:val="Default Paragraph Font"/>
     <w:uiPriority w:val="1"/>
+    <w:semiHidden/>
     <w:unhideWhenUsed/>
   </w:style>
   <w:style w:type="table" w:default="1" w:styleId="TableNormal">

</xml_diff>